<commit_message>
add overall analysis plots
</commit_message>
<xml_diff>
--- a/File_Key_for_kit_comparison.docx
+++ b/File_Key_for_kit_comparison.docx
@@ -16,76 +16,32 @@
         </w:numPr>
       </w:pPr>
       <w:r>
-        <w:t xml:space="preserve">Accuracy – </w:t>
-      </w:r>
-      <w:proofErr w:type="spellStart"/>
-      <w:r>
-        <w:t>synth_data_generation.rmd</w:t>
-      </w:r>
-      <w:proofErr w:type="spellEnd"/>
-      <w:r>
-        <w:t xml:space="preserve">, </w:t>
-      </w:r>
-      <w:proofErr w:type="spellStart"/>
-      <w:r>
-        <w:t>synth_plots.rmd</w:t>
-      </w:r>
-      <w:proofErr w:type="spellEnd"/>
-      <w:r>
-        <w:t xml:space="preserve">, </w:t>
-      </w:r>
-      <w:proofErr w:type="spellStart"/>
-      <w:r>
-        <w:t>synth_stats_seq_features.rmd</w:t>
-      </w:r>
-      <w:proofErr w:type="spellEnd"/>
-    </w:p>
-    <w:p>
-      <w:pPr>
-        <w:pStyle w:val="ListParagraph"/>
-        <w:numPr>
-          <w:ilvl w:val="1"/>
-          <w:numId w:val="1"/>
-        </w:numPr>
-      </w:pPr>
-      <w:proofErr w:type="spellStart"/>
-      <w:r>
-        <w:t>normalized_synth.rmd</w:t>
-      </w:r>
-      <w:proofErr w:type="spellEnd"/>
-      <w:r>
-        <w:t xml:space="preserve"> – created by[synth_fold_output.txt(need methods for this), </w:t>
-      </w:r>
-      <w:proofErr w:type="spellStart"/>
-      <w:r>
-        <w:t>synth_seqs_named.fa</w:t>
-      </w:r>
-      <w:proofErr w:type="spellEnd"/>
-      <w:r>
-        <w:t xml:space="preserve">, </w:t>
-      </w:r>
-      <w:proofErr w:type="spellStart"/>
-      <w:r>
-        <w:t>Synthdata_five_percent_double_mapped</w:t>
-      </w:r>
-      <w:proofErr w:type="spellEnd"/>
-      <w:r>
-        <w:t>/miR.Counts.csv]</w:t>
-      </w:r>
-    </w:p>
-    <w:p>
-      <w:pPr>
-        <w:pStyle w:val="ListParagraph"/>
-        <w:numPr>
-          <w:ilvl w:val="1"/>
-          <w:numId w:val="1"/>
-        </w:numPr>
-      </w:pPr>
-      <w:proofErr w:type="spellStart"/>
+        <w:t>Accuracy – synth_data_generation.rmd, synth_plots.rmd, synth_stats_seq_features.rmd</w:t>
+      </w:r>
+    </w:p>
+    <w:p>
+      <w:pPr>
+        <w:pStyle w:val="ListParagraph"/>
+        <w:numPr>
+          <w:ilvl w:val="1"/>
+          <w:numId w:val="1"/>
+        </w:numPr>
+      </w:pPr>
+      <w:r>
+        <w:t>normalized_synth.rmd – created by[synth_fold_output.txt(need methods for this), synth_seqs_named.fa, Synthdata_five_percent_double_mapped/miR.Counts.csv]</w:t>
+      </w:r>
+    </w:p>
+    <w:p>
+      <w:pPr>
+        <w:pStyle w:val="ListParagraph"/>
+        <w:numPr>
+          <w:ilvl w:val="1"/>
+          <w:numId w:val="1"/>
+        </w:numPr>
+      </w:pPr>
       <w:r>
         <w:t>Var_exp_Table</w:t>
       </w:r>
-      <w:proofErr w:type="spellEnd"/>
       <w:r>
         <w:t xml:space="preserve"> (was created from same code but with diff factors in the lm so that all could be included)</w:t>
       </w:r>
@@ -110,11 +66,9 @@
           <w:numId w:val="1"/>
         </w:numPr>
       </w:pPr>
-      <w:proofErr w:type="spellStart"/>
       <w:r>
         <w:t>Percentages_other_RNAs</w:t>
       </w:r>
-      <w:proofErr w:type="spellEnd"/>
     </w:p>
     <w:p>
       <w:pPr>
@@ -125,79 +79,104 @@
         </w:numPr>
       </w:pPr>
       <w:r>
-        <w:t xml:space="preserve">Detection – </w:t>
-      </w:r>
-      <w:proofErr w:type="spellStart"/>
-      <w:r>
-        <w:t>Detection_Plot.Rmd</w:t>
-      </w:r>
-      <w:proofErr w:type="spellEnd"/>
-    </w:p>
-    <w:p>
-      <w:pPr>
-        <w:pStyle w:val="ListParagraph"/>
-        <w:numPr>
-          <w:ilvl w:val="1"/>
-          <w:numId w:val="1"/>
-        </w:numPr>
-      </w:pPr>
-      <w:proofErr w:type="spellStart"/>
-      <w:r>
-        <w:t>Pheno</w:t>
-      </w:r>
-      <w:proofErr w:type="spellEnd"/>
-      <w:r>
-        <w:t xml:space="preserve">&lt;- </w:t>
-      </w:r>
-      <w:proofErr w:type="spellStart"/>
-      <w:r>
-        <w:t>read.table</w:t>
-      </w:r>
-      <w:proofErr w:type="spellEnd"/>
-      <w:r>
-        <w:t xml:space="preserve">(here("Brain_samples_missingClontech_batch2/Pheno_2.csv"), header = T, </w:t>
-      </w:r>
-      <w:proofErr w:type="spellStart"/>
-      <w:r>
-        <w:t>sep</w:t>
-      </w:r>
-      <w:proofErr w:type="spellEnd"/>
-      <w:r>
-        <w:t xml:space="preserve"> = ",")</w:t>
-      </w:r>
-    </w:p>
-    <w:p>
-      <w:pPr>
-        <w:pStyle w:val="ListParagraph"/>
-        <w:numPr>
-          <w:ilvl w:val="1"/>
-          <w:numId w:val="1"/>
-        </w:numPr>
-      </w:pPr>
-      <w:proofErr w:type="spellStart"/>
-      <w:r>
-        <w:t>miR_counts</w:t>
-      </w:r>
-      <w:proofErr w:type="spellEnd"/>
-      <w:r>
-        <w:t xml:space="preserve"> &lt;- </w:t>
-      </w:r>
-      <w:proofErr w:type="spellStart"/>
-      <w:r>
-        <w:t>read.table</w:t>
-      </w:r>
-      <w:proofErr w:type="spellEnd"/>
-      <w:r>
-        <w:t xml:space="preserve">(here("Brain_samples_missingClontech_batch2/miR.Counts.csv"),header = T, </w:t>
-      </w:r>
-      <w:proofErr w:type="spellStart"/>
-      <w:r>
-        <w:t>sep</w:t>
-      </w:r>
-      <w:proofErr w:type="spellEnd"/>
-      <w:r>
-        <w:t xml:space="preserve"> = ",")</w:t>
-      </w:r>
+        <w:t>Detection – Detection_Plot.Rmd</w:t>
+      </w:r>
+    </w:p>
+    <w:p>
+      <w:pPr>
+        <w:pStyle w:val="ListParagraph"/>
+        <w:numPr>
+          <w:ilvl w:val="1"/>
+          <w:numId w:val="1"/>
+        </w:numPr>
+      </w:pPr>
+      <w:r>
+        <w:t>Pheno&lt;- read.table(here("Brain_samples_missingClontech_batch2/Pheno_2.csv"), header = T, sep = ",")</w:t>
+      </w:r>
+    </w:p>
+    <w:p>
+      <w:pPr>
+        <w:pStyle w:val="ListParagraph"/>
+        <w:numPr>
+          <w:ilvl w:val="1"/>
+          <w:numId w:val="1"/>
+        </w:numPr>
+      </w:pPr>
+      <w:r>
+        <w:t>miR_counts &lt;- read.table(here("Brain_samples_missingClontech_batch2/miR.Counts.csv"),header = T, sep = ",")</w:t>
+      </w:r>
+    </w:p>
+    <w:p>
+      <w:pPr>
+        <w:pStyle w:val="ListParagraph"/>
+        <w:numPr>
+          <w:ilvl w:val="1"/>
+          <w:numId w:val="1"/>
+        </w:numPr>
+      </w:pPr>
+      <w:r>
+        <w:t>KitVenndiagram</w:t>
+      </w:r>
+      <w:r>
+        <w:t>_may22_2batches</w:t>
+      </w:r>
+      <w:r>
+        <w:t xml:space="preserve"> – </w:t>
+      </w:r>
+      <w:r>
+        <w:t>seq logo doesn’t work for unique detected seqs because so few across batches that are 22 nuc long</w:t>
+      </w:r>
+      <w:r>
+        <w:t xml:space="preserve"> with DEseq instead of TMM</w:t>
+      </w:r>
+      <w:r>
+        <w:t xml:space="preserve"> –</w:t>
+      </w:r>
+    </w:p>
+    <w:p>
+      <w:pPr>
+        <w:pStyle w:val="ListParagraph"/>
+        <w:numPr>
+          <w:ilvl w:val="1"/>
+          <w:numId w:val="1"/>
+        </w:numPr>
+      </w:pPr>
+      <w:r>
+        <w:t>KitVenndiagram_may22_1batch</w:t>
+      </w:r>
+    </w:p>
+    <w:p>
+      <w:pPr>
+        <w:pStyle w:val="ListParagraph"/>
+        <w:numPr>
+          <w:ilvl w:val="2"/>
+          <w:numId w:val="1"/>
+        </w:numPr>
+      </w:pPr>
+      <w:r>
+        <w:t xml:space="preserve"> – seq logo for unique sequences for each kit</w:t>
+      </w:r>
+      <w:r>
+        <w:t xml:space="preserve"> </w:t>
+      </w:r>
+    </w:p>
+    <w:p>
+      <w:pPr>
+        <w:pStyle w:val="ListParagraph"/>
+        <w:numPr>
+          <w:ilvl w:val="2"/>
+          <w:numId w:val="1"/>
+        </w:numPr>
+      </w:pPr>
+      <w:r>
+        <w:t xml:space="preserve"> across starting amount</w:t>
+      </w:r>
+    </w:p>
+    <w:p>
+      <w:pPr>
+        <w:pStyle w:val="ListParagraph"/>
+        <w:ind w:left="1440"/>
+      </w:pPr>
     </w:p>
     <w:p>
       <w:pPr>
@@ -222,62 +201,20 @@
           <w:numId w:val="1"/>
         </w:numPr>
       </w:pPr>
-      <w:proofErr w:type="spellStart"/>
-      <w:r>
-        <w:t>Pheno</w:t>
-      </w:r>
-      <w:proofErr w:type="spellEnd"/>
-      <w:r>
-        <w:t xml:space="preserve">&lt;- </w:t>
-      </w:r>
-      <w:proofErr w:type="spellStart"/>
-      <w:r>
-        <w:t>read.table</w:t>
-      </w:r>
-      <w:proofErr w:type="spellEnd"/>
-      <w:r>
-        <w:t xml:space="preserve">(here("Brain_samples_missingClontech_batch2/Pheno_2.csv"), header = T, </w:t>
-      </w:r>
-      <w:proofErr w:type="spellStart"/>
-      <w:r>
-        <w:t>sep</w:t>
-      </w:r>
-      <w:proofErr w:type="spellEnd"/>
-      <w:r>
-        <w:t xml:space="preserve"> = ",")</w:t>
-      </w:r>
-    </w:p>
-    <w:p>
-      <w:pPr>
-        <w:pStyle w:val="ListParagraph"/>
-        <w:numPr>
-          <w:ilvl w:val="1"/>
-          <w:numId w:val="1"/>
-        </w:numPr>
-      </w:pPr>
-      <w:proofErr w:type="spellStart"/>
-      <w:r>
-        <w:t>miR_counts</w:t>
-      </w:r>
-      <w:proofErr w:type="spellEnd"/>
-      <w:r>
-        <w:t xml:space="preserve"> &lt;- </w:t>
-      </w:r>
-      <w:proofErr w:type="spellStart"/>
-      <w:r>
-        <w:t>read.table</w:t>
-      </w:r>
-      <w:proofErr w:type="spellEnd"/>
-      <w:r>
-        <w:t xml:space="preserve">(here("Brain_samples_missingClontech_batch2/miR.Counts.csv"),header = T, </w:t>
-      </w:r>
-      <w:proofErr w:type="spellStart"/>
-      <w:r>
-        <w:t>sep</w:t>
-      </w:r>
-      <w:proofErr w:type="spellEnd"/>
-      <w:r>
-        <w:t xml:space="preserve"> = ",")</w:t>
+      <w:r>
+        <w:t>Pheno&lt;- read.table(here("Brain_samples_missingClontech_batch2/Pheno_2.csv"), header = T, sep = ",")</w:t>
+      </w:r>
+    </w:p>
+    <w:p>
+      <w:pPr>
+        <w:pStyle w:val="ListParagraph"/>
+        <w:numPr>
+          <w:ilvl w:val="1"/>
+          <w:numId w:val="1"/>
+        </w:numPr>
+      </w:pPr>
+      <w:r>
+        <w:t>miR_counts &lt;- read.table(here("Brain_samples_missingClontech_batch2/miR.Counts.csv"),header = T, sep = ",")</w:t>
       </w:r>
     </w:p>
     <w:p>
@@ -285,13 +222,8 @@
         <w:ind w:left="1080"/>
       </w:pPr>
       <w:r>
-        <w:t xml:space="preserve">Does this have within batch </w:t>
-      </w:r>
-      <w:proofErr w:type="gramStart"/>
-      <w:r>
-        <w:t>consistency ???</w:t>
-      </w:r>
-      <w:proofErr w:type="gramEnd"/>
+        <w:t>Does this have within batch consistency ???</w:t>
+      </w:r>
     </w:p>
     <w:p>
       <w:pPr>
@@ -313,140 +245,50 @@
           <w:numId w:val="1"/>
         </w:numPr>
       </w:pPr>
-      <w:proofErr w:type="spellStart"/>
-      <w:r>
-        <w:t>Pheno</w:t>
-      </w:r>
-      <w:proofErr w:type="spellEnd"/>
-      <w:r>
-        <w:t xml:space="preserve">&lt;- </w:t>
-      </w:r>
-      <w:proofErr w:type="spellStart"/>
-      <w:r>
-        <w:t>read.table</w:t>
-      </w:r>
-      <w:proofErr w:type="spellEnd"/>
-      <w:r>
-        <w:t xml:space="preserve">(here("Brain_samples_missingClontech_batch2/Pheno_2.csv"), header = T, </w:t>
-      </w:r>
-      <w:proofErr w:type="spellStart"/>
-      <w:r>
-        <w:t>sep</w:t>
-      </w:r>
-      <w:proofErr w:type="spellEnd"/>
-      <w:r>
-        <w:t xml:space="preserve"> = ",")</w:t>
-      </w:r>
-    </w:p>
-    <w:p>
-      <w:pPr>
-        <w:pStyle w:val="ListParagraph"/>
-        <w:numPr>
-          <w:ilvl w:val="1"/>
-          <w:numId w:val="1"/>
-        </w:numPr>
-      </w:pPr>
-      <w:proofErr w:type="spellStart"/>
-      <w:r>
-        <w:t>miR_counts</w:t>
-      </w:r>
-      <w:proofErr w:type="spellEnd"/>
-      <w:r>
-        <w:t>&lt;-</w:t>
-      </w:r>
-      <w:proofErr w:type="spellStart"/>
-      <w:r>
-        <w:t>read.table</w:t>
-      </w:r>
-      <w:proofErr w:type="spellEnd"/>
-      <w:r>
-        <w:t xml:space="preserve">(here("Brain_samples_missingClontech_batch2/miR.Counts.csv"), header = TRUE, </w:t>
-      </w:r>
-      <w:proofErr w:type="spellStart"/>
-      <w:r>
-        <w:t>sep</w:t>
-      </w:r>
-      <w:proofErr w:type="spellEnd"/>
-      <w:r>
-        <w:t xml:space="preserve"> = ",")</w:t>
-      </w:r>
-    </w:p>
-    <w:p>
-      <w:pPr>
-        <w:pStyle w:val="ListParagraph"/>
-        <w:numPr>
-          <w:ilvl w:val="1"/>
-          <w:numId w:val="1"/>
-        </w:numPr>
-      </w:pPr>
-      <w:r>
-        <w:t>load(here("</w:t>
-      </w:r>
-      <w:proofErr w:type="spellStart"/>
-      <w:r>
-        <w:t>miRNA_hsa_lengths.rda</w:t>
-      </w:r>
-      <w:proofErr w:type="spellEnd"/>
-      <w:r>
-        <w:t>"))</w:t>
-      </w:r>
-    </w:p>
-    <w:p>
-      <w:pPr>
-        <w:pStyle w:val="ListParagraph"/>
-        <w:numPr>
-          <w:ilvl w:val="1"/>
-          <w:numId w:val="1"/>
-        </w:numPr>
-      </w:pPr>
-      <w:r>
-        <w:t>load(here("</w:t>
-      </w:r>
-      <w:proofErr w:type="spellStart"/>
-      <w:r>
-        <w:t>UnionInfo.rda</w:t>
-      </w:r>
-      <w:proofErr w:type="spellEnd"/>
-      <w:r>
-        <w:t>"))####NEED to redo this… using: miRNA_info_May22.Rmd[</w:t>
-      </w:r>
-      <w:proofErr w:type="spellStart"/>
-      <w:r>
-        <w:t>mature.fa</w:t>
-      </w:r>
-      <w:proofErr w:type="spellEnd"/>
-      <w:r>
-        <w:t>, NEED folding results on computer at work</w:t>
+      <w:r>
+        <w:t>Pheno&lt;- read.table(here("Brain_samples_missingClontech_batch2/Pheno_2.csv"), header = T, sep = ",")</w:t>
+      </w:r>
+    </w:p>
+    <w:p>
+      <w:pPr>
+        <w:pStyle w:val="ListParagraph"/>
+        <w:numPr>
+          <w:ilvl w:val="1"/>
+          <w:numId w:val="1"/>
+        </w:numPr>
+      </w:pPr>
+      <w:r>
+        <w:t>miR_counts&lt;-read.table(here("Brain_samples_missingClontech_batch2/miR.Counts.csv"), header = TRUE, sep = ",")</w:t>
+      </w:r>
+    </w:p>
+    <w:p>
+      <w:pPr>
+        <w:pStyle w:val="ListParagraph"/>
+        <w:numPr>
+          <w:ilvl w:val="1"/>
+          <w:numId w:val="1"/>
+        </w:numPr>
+      </w:pPr>
+      <w:r>
+        <w:t>load(here("miRNA_hsa_lengths.rda"))</w:t>
+      </w:r>
+    </w:p>
+    <w:p>
+      <w:pPr>
+        <w:pStyle w:val="ListParagraph"/>
+        <w:numPr>
+          <w:ilvl w:val="1"/>
+          <w:numId w:val="1"/>
+        </w:numPr>
+      </w:pPr>
+      <w:r>
+        <w:t>load(here("UnionInfo.rda"))####NEED to redo this… using: miRNA_info_May22.Rmd[mature.fa, NEED folding results on computer at work</w:t>
       </w:r>
       <w:r>
         <w:t xml:space="preserve"> (might be here </w:t>
       </w:r>
       <w:r>
-        <w:t>/Users/</w:t>
-      </w:r>
-      <w:proofErr w:type="spellStart"/>
-      <w:r>
-        <w:t>carriewright</w:t>
-      </w:r>
-      <w:proofErr w:type="spellEnd"/>
-      <w:r>
-        <w:t xml:space="preserve">/Documents/miRNA </w:t>
-      </w:r>
-      <w:proofErr w:type="spellStart"/>
-      <w:r>
-        <w:t>seq</w:t>
-      </w:r>
-      <w:proofErr w:type="spellEnd"/>
-      <w:r>
-        <w:t xml:space="preserve"> Projects/</w:t>
-      </w:r>
-      <w:proofErr w:type="spellStart"/>
-      <w:r>
-        <w:t>fastas_and_foldinginfo</w:t>
-      </w:r>
-      <w:proofErr w:type="spellEnd"/>
-      <w:r>
-        <w:t>/</w:t>
+        <w:t>/Users/carriewright/Documents/miRNA seq Projects/fastas_and_foldinginfo/</w:t>
       </w:r>
       <w:r>
         <w:t>SOMETHING</w:t>
@@ -458,78 +300,109 @@
         <w:t>)</w:t>
       </w:r>
       <w:r>
-        <w:t xml:space="preserve">, and need to use </w:t>
-      </w:r>
-      <w:proofErr w:type="spellStart"/>
-      <w:r>
-        <w:t>synth_data_generation.rmd</w:t>
-      </w:r>
-      <w:proofErr w:type="spellEnd"/>
-      <w:r>
-        <w:t xml:space="preserve"> as a guide to generate – will just generate for all miRNAs- not just union at any given point in time)</w:t>
-      </w:r>
-    </w:p>
-    <w:p>
-      <w:pPr>
-        <w:pStyle w:val="ListParagraph"/>
-        <w:numPr>
-          <w:ilvl w:val="1"/>
-          <w:numId w:val="1"/>
-        </w:numPr>
-      </w:pPr>
-      <w:r>
-        <w:t xml:space="preserve">maybe use </w:t>
-      </w:r>
-      <w:proofErr w:type="spellStart"/>
-      <w:r>
-        <w:t>miRNA_hsa_lengths_and</w:t>
-      </w:r>
-      <w:proofErr w:type="spellEnd"/>
-      <w:r>
-        <w:t xml:space="preserve"> </w:t>
-      </w:r>
-      <w:proofErr w:type="spellStart"/>
-      <w:r>
-        <w:t>mirNA_hsa_GC</w:t>
-      </w:r>
-      <w:proofErr w:type="spellEnd"/>
+        <w:t>, and need to use synth_data_generation.rmd as a guide to generate – will just generate for all miRNAs- not just union at any given point in time)</w:t>
+      </w:r>
+    </w:p>
+    <w:p>
+      <w:pPr>
+        <w:pStyle w:val="ListParagraph"/>
+        <w:numPr>
+          <w:ilvl w:val="1"/>
+          <w:numId w:val="1"/>
+        </w:numPr>
+      </w:pPr>
+      <w:r>
+        <w:t>maybe use miRNA_hsa_lengths_and mirNA_hsa_GC</w:t>
+      </w:r>
     </w:p>
     <w:p>
       <w:pPr>
         <w:pStyle w:val="ListParagraph"/>
         <w:numPr>
           <w:ilvl w:val="0"/>
+          <w:numId w:val="1"/>
+        </w:numPr>
+      </w:pPr>
+      <w:r>
+        <w:t>Isomir</w:t>
+      </w:r>
+      <w:r>
+        <w:t xml:space="preserve"> Analysis</w:t>
+      </w:r>
+    </w:p>
+    <w:p>
+      <w:pPr>
+        <w:pStyle w:val="ListParagraph"/>
+        <w:numPr>
+          <w:ilvl w:val="1"/>
+          <w:numId w:val="1"/>
+        </w:numPr>
+      </w:pPr>
+      <w:r>
+        <w:t>isomiRs_new_Data incomplete</w:t>
+      </w:r>
+    </w:p>
+    <w:p>
+      <w:pPr>
+        <w:pStyle w:val="ListParagraph"/>
+        <w:numPr>
+          <w:ilvl w:val="0"/>
+          <w:numId w:val="1"/>
+        </w:numPr>
+      </w:pPr>
+      <w:r>
+        <w:lastRenderedPageBreak/>
+        <w:t>Overall analysis:</w:t>
+      </w:r>
+    </w:p>
+    <w:p>
+      <w:pPr>
+        <w:pStyle w:val="ListParagraph"/>
+        <w:numPr>
+          <w:ilvl w:val="1"/>
+          <w:numId w:val="1"/>
+        </w:numPr>
+      </w:pPr>
+      <w:r>
+        <w:t>Kit_variance_explained_</w:t>
+      </w:r>
+      <w:r>
+        <w:t>and_Dendrogram.Rmd</w:t>
+      </w:r>
+    </w:p>
+    <w:p>
+      <w:pPr>
+        <w:pStyle w:val="ListParagraph"/>
+        <w:numPr>
+          <w:ilvl w:val="0"/>
+          <w:numId w:val="2"/>
+        </w:numPr>
+      </w:pPr>
+      <w:r>
+        <w:t>Variance plot</w:t>
+      </w:r>
+      <w:r>
+        <w:t xml:space="preserve"> and Dendrogram options</w:t>
+      </w:r>
+    </w:p>
+    <w:p>
+      <w:pPr>
+        <w:pStyle w:val="ListParagraph"/>
+        <w:numPr>
+          <w:ilvl w:val="1"/>
           <w:numId w:val="1"/>
         </w:numPr>
       </w:pPr>
       <w:bookmarkStart w:id="0" w:name="_GoBack"/>
       <w:bookmarkEnd w:id="0"/>
-      <w:proofErr w:type="spellStart"/>
-      <w:r>
-        <w:t>Isomir</w:t>
-      </w:r>
-      <w:proofErr w:type="spellEnd"/>
-      <w:r>
-        <w:t xml:space="preserve"> Analysis</w:t>
-      </w:r>
-    </w:p>
-    <w:p>
-      <w:pPr>
-        <w:pStyle w:val="ListParagraph"/>
-        <w:numPr>
-          <w:ilvl w:val="1"/>
-          <w:numId w:val="1"/>
-        </w:numPr>
-      </w:pPr>
-      <w:proofErr w:type="spellStart"/>
-      <w:r>
-        <w:t>isomiRs_new_Data</w:t>
-      </w:r>
-      <w:proofErr w:type="spellEnd"/>
-      <w:r>
-        <w:t xml:space="preserve"> incomplete</w:t>
-      </w:r>
-    </w:p>
+      <w:r>
+        <w:t>Correlation_plot.Rmd</w:t>
+      </w:r>
+      <w:r>
+        <w:t xml:space="preserve"> with GGally</w:t>
+      </w:r>
+    </w:p>
+    <w:p/>
     <w:sectPr>
       <w:pgSz w:w="12240" w:h="15840"/>
       <w:pgMar w:top="1440" w:right="1440" w:bottom="1440" w:left="1440" w:header="720" w:footer="720" w:gutter="0"/>
@@ -545,7 +418,7 @@
   <w:abstractNum w:abstractNumId="0">
     <w:nsid w:val="35792D91"/>
     <w:multiLevelType w:val="hybridMultilevel"/>
-    <w:tmpl w:val="56045F24"/>
+    <w:tmpl w:val="FBE6689A"/>
     <w:lvl w:ilvl="0" w:tplc="04090011">
       <w:start w:val="1"/>
       <w:numFmt w:val="decimal"/>
@@ -567,7 +440,7 @@
         <w:ind w:left="1440" w:hanging="360"/>
       </w:pPr>
     </w:lvl>
-    <w:lvl w:ilvl="2" w:tplc="0409001B" w:tentative="1">
+    <w:lvl w:ilvl="2" w:tplc="0409001B">
       <w:start w:val="1"/>
       <w:numFmt w:val="lowerRoman"/>
       <w:lvlText w:val="%3."/>
@@ -631,8 +504,213 @@
       </w:pPr>
     </w:lvl>
   </w:abstractNum>
+  <w:abstractNum w:abstractNumId="1">
+    <w:nsid w:val="3AF34301"/>
+    <w:multiLevelType w:val="hybridMultilevel"/>
+    <w:tmpl w:val="80048CD2"/>
+    <w:lvl w:ilvl="0" w:tplc="22E861DA">
+      <w:start w:val="7"/>
+      <w:numFmt w:val="bullet"/>
+      <w:lvlText w:val="-"/>
+      <w:lvlJc w:val="left"/>
+      <w:pPr>
+        <w:ind w:left="1800" w:hanging="360"/>
+      </w:pPr>
+      <w:rPr>
+        <w:rFonts w:ascii="Calibri" w:eastAsiaTheme="minorHAnsi" w:hAnsi="Calibri" w:cstheme="minorBidi" w:hint="default"/>
+      </w:rPr>
+    </w:lvl>
+    <w:lvl w:ilvl="1" w:tplc="04090003" w:tentative="1">
+      <w:start w:val="1"/>
+      <w:numFmt w:val="bullet"/>
+      <w:lvlText w:val="o"/>
+      <w:lvlJc w:val="left"/>
+      <w:pPr>
+        <w:ind w:left="2520" w:hanging="360"/>
+      </w:pPr>
+      <w:rPr>
+        <w:rFonts w:ascii="Courier New" w:hAnsi="Courier New" w:cs="Courier New" w:hint="default"/>
+      </w:rPr>
+    </w:lvl>
+    <w:lvl w:ilvl="2" w:tplc="04090005" w:tentative="1">
+      <w:start w:val="1"/>
+      <w:numFmt w:val="bullet"/>
+      <w:lvlText w:val=""/>
+      <w:lvlJc w:val="left"/>
+      <w:pPr>
+        <w:ind w:left="3240" w:hanging="360"/>
+      </w:pPr>
+      <w:rPr>
+        <w:rFonts w:ascii="Wingdings" w:hAnsi="Wingdings" w:hint="default"/>
+      </w:rPr>
+    </w:lvl>
+    <w:lvl w:ilvl="3" w:tplc="04090001" w:tentative="1">
+      <w:start w:val="1"/>
+      <w:numFmt w:val="bullet"/>
+      <w:lvlText w:val=""/>
+      <w:lvlJc w:val="left"/>
+      <w:pPr>
+        <w:ind w:left="3960" w:hanging="360"/>
+      </w:pPr>
+      <w:rPr>
+        <w:rFonts w:ascii="Symbol" w:hAnsi="Symbol" w:hint="default"/>
+      </w:rPr>
+    </w:lvl>
+    <w:lvl w:ilvl="4" w:tplc="04090003" w:tentative="1">
+      <w:start w:val="1"/>
+      <w:numFmt w:val="bullet"/>
+      <w:lvlText w:val="o"/>
+      <w:lvlJc w:val="left"/>
+      <w:pPr>
+        <w:ind w:left="4680" w:hanging="360"/>
+      </w:pPr>
+      <w:rPr>
+        <w:rFonts w:ascii="Courier New" w:hAnsi="Courier New" w:cs="Courier New" w:hint="default"/>
+      </w:rPr>
+    </w:lvl>
+    <w:lvl w:ilvl="5" w:tplc="04090005" w:tentative="1">
+      <w:start w:val="1"/>
+      <w:numFmt w:val="bullet"/>
+      <w:lvlText w:val=""/>
+      <w:lvlJc w:val="left"/>
+      <w:pPr>
+        <w:ind w:left="5400" w:hanging="360"/>
+      </w:pPr>
+      <w:rPr>
+        <w:rFonts w:ascii="Wingdings" w:hAnsi="Wingdings" w:hint="default"/>
+      </w:rPr>
+    </w:lvl>
+    <w:lvl w:ilvl="6" w:tplc="04090001" w:tentative="1">
+      <w:start w:val="1"/>
+      <w:numFmt w:val="bullet"/>
+      <w:lvlText w:val=""/>
+      <w:lvlJc w:val="left"/>
+      <w:pPr>
+        <w:ind w:left="6120" w:hanging="360"/>
+      </w:pPr>
+      <w:rPr>
+        <w:rFonts w:ascii="Symbol" w:hAnsi="Symbol" w:hint="default"/>
+      </w:rPr>
+    </w:lvl>
+    <w:lvl w:ilvl="7" w:tplc="04090003" w:tentative="1">
+      <w:start w:val="1"/>
+      <w:numFmt w:val="bullet"/>
+      <w:lvlText w:val="o"/>
+      <w:lvlJc w:val="left"/>
+      <w:pPr>
+        <w:ind w:left="6840" w:hanging="360"/>
+      </w:pPr>
+      <w:rPr>
+        <w:rFonts w:ascii="Courier New" w:hAnsi="Courier New" w:cs="Courier New" w:hint="default"/>
+      </w:rPr>
+    </w:lvl>
+    <w:lvl w:ilvl="8" w:tplc="04090005" w:tentative="1">
+      <w:start w:val="1"/>
+      <w:numFmt w:val="bullet"/>
+      <w:lvlText w:val=""/>
+      <w:lvlJc w:val="left"/>
+      <w:pPr>
+        <w:ind w:left="7560" w:hanging="360"/>
+      </w:pPr>
+      <w:rPr>
+        <w:rFonts w:ascii="Wingdings" w:hAnsi="Wingdings" w:hint="default"/>
+      </w:rPr>
+    </w:lvl>
+  </w:abstractNum>
+  <w:abstractNum w:abstractNumId="2">
+    <w:nsid w:val="3DC3110C"/>
+    <w:multiLevelType w:val="hybridMultilevel"/>
+    <w:tmpl w:val="CF3819A2"/>
+    <w:lvl w:ilvl="0" w:tplc="04090019">
+      <w:start w:val="1"/>
+      <w:numFmt w:val="lowerLetter"/>
+      <w:lvlText w:val="%1."/>
+      <w:lvlJc w:val="left"/>
+      <w:pPr>
+        <w:ind w:left="1440" w:hanging="360"/>
+      </w:pPr>
+    </w:lvl>
+    <w:lvl w:ilvl="1" w:tplc="04090019" w:tentative="1">
+      <w:start w:val="1"/>
+      <w:numFmt w:val="lowerLetter"/>
+      <w:lvlText w:val="%2."/>
+      <w:lvlJc w:val="left"/>
+      <w:pPr>
+        <w:ind w:left="1440" w:hanging="360"/>
+      </w:pPr>
+    </w:lvl>
+    <w:lvl w:ilvl="2" w:tplc="0409001B" w:tentative="1">
+      <w:start w:val="1"/>
+      <w:numFmt w:val="lowerRoman"/>
+      <w:lvlText w:val="%3."/>
+      <w:lvlJc w:val="right"/>
+      <w:pPr>
+        <w:ind w:left="2160" w:hanging="180"/>
+      </w:pPr>
+    </w:lvl>
+    <w:lvl w:ilvl="3" w:tplc="0409000F" w:tentative="1">
+      <w:start w:val="1"/>
+      <w:numFmt w:val="decimal"/>
+      <w:lvlText w:val="%4."/>
+      <w:lvlJc w:val="left"/>
+      <w:pPr>
+        <w:ind w:left="2880" w:hanging="360"/>
+      </w:pPr>
+    </w:lvl>
+    <w:lvl w:ilvl="4" w:tplc="04090019" w:tentative="1">
+      <w:start w:val="1"/>
+      <w:numFmt w:val="lowerLetter"/>
+      <w:lvlText w:val="%5."/>
+      <w:lvlJc w:val="left"/>
+      <w:pPr>
+        <w:ind w:left="3600" w:hanging="360"/>
+      </w:pPr>
+    </w:lvl>
+    <w:lvl w:ilvl="5" w:tplc="0409001B" w:tentative="1">
+      <w:start w:val="1"/>
+      <w:numFmt w:val="lowerRoman"/>
+      <w:lvlText w:val="%6."/>
+      <w:lvlJc w:val="right"/>
+      <w:pPr>
+        <w:ind w:left="4320" w:hanging="180"/>
+      </w:pPr>
+    </w:lvl>
+    <w:lvl w:ilvl="6" w:tplc="0409000F" w:tentative="1">
+      <w:start w:val="1"/>
+      <w:numFmt w:val="decimal"/>
+      <w:lvlText w:val="%7."/>
+      <w:lvlJc w:val="left"/>
+      <w:pPr>
+        <w:ind w:left="5040" w:hanging="360"/>
+      </w:pPr>
+    </w:lvl>
+    <w:lvl w:ilvl="7" w:tplc="04090019" w:tentative="1">
+      <w:start w:val="1"/>
+      <w:numFmt w:val="lowerLetter"/>
+      <w:lvlText w:val="%8."/>
+      <w:lvlJc w:val="left"/>
+      <w:pPr>
+        <w:ind w:left="5760" w:hanging="360"/>
+      </w:pPr>
+    </w:lvl>
+    <w:lvl w:ilvl="8" w:tplc="0409001B" w:tentative="1">
+      <w:start w:val="1"/>
+      <w:numFmt w:val="lowerRoman"/>
+      <w:lvlText w:val="%9."/>
+      <w:lvlJc w:val="right"/>
+      <w:pPr>
+        <w:ind w:left="6480" w:hanging="180"/>
+      </w:pPr>
+    </w:lvl>
+  </w:abstractNum>
   <w:num w:numId="1">
     <w:abstractNumId w:val="0"/>
+  </w:num>
+  <w:num w:numId="2">
+    <w:abstractNumId w:val="1"/>
+  </w:num>
+  <w:num w:numId="3">
+    <w:abstractNumId w:val="2"/>
   </w:num>
 </w:numbering>
 </file>
@@ -760,6 +838,7 @@
     <w:lsdException w:name="HTML Sample" w:semiHidden="1" w:unhideWhenUsed="1"/>
     <w:lsdException w:name="HTML Typewriter" w:semiHidden="1" w:unhideWhenUsed="1"/>
     <w:lsdException w:name="HTML Variable" w:semiHidden="1" w:unhideWhenUsed="1"/>
+    <w:lsdException w:name="Normal Table" w:semiHidden="1" w:unhideWhenUsed="1"/>
     <w:lsdException w:name="annotation subject" w:semiHidden="1" w:unhideWhenUsed="1"/>
     <w:lsdException w:name="No List" w:semiHidden="1" w:unhideWhenUsed="1"/>
     <w:lsdException w:name="Outline List 1" w:semiHidden="1" w:unhideWhenUsed="1"/>
@@ -805,9 +884,11 @@
     <w:lsdException w:name="Table Subtle 1" w:semiHidden="1" w:unhideWhenUsed="1"/>
     <w:lsdException w:name="Table Subtle 2" w:semiHidden="1" w:unhideWhenUsed="1"/>
     <w:lsdException w:name="Table Web 1" w:semiHidden="1" w:unhideWhenUsed="1"/>
+    <w:lsdException w:name="Table Web 2" w:semiHidden="1" w:unhideWhenUsed="1"/>
     <w:lsdException w:name="Table Web 3" w:semiHidden="1" w:unhideWhenUsed="1"/>
     <w:lsdException w:name="Balloon Text" w:semiHidden="1" w:unhideWhenUsed="1"/>
     <w:lsdException w:name="Table Grid" w:uiPriority="39"/>
+    <w:lsdException w:name="Table Theme" w:semiHidden="1" w:unhideWhenUsed="1"/>
     <w:lsdException w:name="Placeholder Text" w:semiHidden="1"/>
     <w:lsdException w:name="No Spacing" w:uiPriority="1" w:qFormat="1"/>
     <w:lsdException w:name="Light Shading" w:uiPriority="60"/>

</xml_diff>

<commit_message>
updating the file key
</commit_message>
<xml_diff>
--- a/File_Key_for_kit_comparison.docx
+++ b/File_Key_for_kit_comparison.docx
@@ -16,7 +16,16 @@
         </w:numPr>
       </w:pPr>
       <w:r>
-        <w:t>Accuracy – synth_data_generation.rmd, synth_plots.rmd, synth_stats_seq_features.rmd</w:t>
+        <w:t>Accuracy – synth_data_generation.rmd, synth_plots</w:t>
+      </w:r>
+      <w:r>
+        <w:t>_</w:t>
+      </w:r>
+      <w:r>
+        <w:t>SStype3</w:t>
+      </w:r>
+      <w:r>
+        <w:t>.rmd, synth_stats_seq_features.rmd</w:t>
       </w:r>
     </w:p>
     <w:p>
@@ -171,6 +180,35 @@
       <w:r>
         <w:t xml:space="preserve"> across starting amount</w:t>
       </w:r>
+      <w:r>
+        <w:t xml:space="preserve"> This has the inconsistency plot!!!</w:t>
+      </w:r>
+    </w:p>
+    <w:p>
+      <w:pPr>
+        <w:pStyle w:val="ListParagraph"/>
+        <w:numPr>
+          <w:ilvl w:val="1"/>
+          <w:numId w:val="1"/>
+        </w:numPr>
+      </w:pPr>
+      <w:r>
+        <w:t>IsomiR_analysis_new_data</w:t>
+      </w:r>
+      <w:r>
+        <w:t>June</w:t>
+      </w:r>
+      <w:r>
+        <w:t>.Rmd – has the isomiR detection plot</w:t>
+      </w:r>
+    </w:p>
+    <w:p>
+      <w:r>
+        <w:t>Starting amount script… listed just below has code for venn diagrams</w:t>
+      </w:r>
+      <w:r>
+        <w:t xml:space="preserve"> of each starting amount</w:t>
+      </w:r>
     </w:p>
     <w:p>
       <w:pPr>
@@ -234,7 +272,21 @@
         </w:numPr>
       </w:pPr>
       <w:r>
-        <w:t>Consistency across batch and within batch– Kit_1000ng_comparison_May29.Rmd</w:t>
+        <w:t xml:space="preserve">Consistency across batch and within batch– </w:t>
+      </w:r>
+      <w:r>
+        <w:t>StandardDeviation</w:t>
+      </w:r>
+      <w:r>
+        <w:t>1000kg</w:t>
+      </w:r>
+      <w:r>
+        <w:t>_type3.Rmd</w:t>
+      </w:r>
+      <w:bookmarkStart w:id="0" w:name="_GoBack"/>
+      <w:bookmarkEnd w:id="0"/>
+      <w:r>
+        <w:t xml:space="preserve"> and Starting_amt_May22_laptop.Rmd</w:t>
       </w:r>
     </w:p>
     <w:p>
@@ -300,7 +352,11 @@
         <w:t>)</w:t>
       </w:r>
       <w:r>
-        <w:t>, and need to use synth_data_generation.rmd as a guide to generate – will just generate for all miRNAs- not just union at any given point in time)</w:t>
+        <w:t xml:space="preserve">, and need to use </w:t>
+      </w:r>
+      <w:r>
+        <w:lastRenderedPageBreak/>
+        <w:t>synth_data_generation.rmd as a guide to generate – will just generate for all miRNAs- not just union at any given point in time)</w:t>
       </w:r>
     </w:p>
     <w:p>
@@ -351,7 +407,6 @@
         </w:numPr>
       </w:pPr>
       <w:r>
-        <w:lastRenderedPageBreak/>
         <w:t>Overall analysis:</w:t>
       </w:r>
     </w:p>
@@ -393,13 +448,35 @@
           <w:numId w:val="1"/>
         </w:numPr>
       </w:pPr>
-      <w:bookmarkStart w:id="0" w:name="_GoBack"/>
-      <w:bookmarkEnd w:id="0"/>
       <w:r>
         <w:t>Correlation_plot.Rmd</w:t>
       </w:r>
       <w:r>
         <w:t xml:space="preserve"> with GGally</w:t>
+      </w:r>
+    </w:p>
+    <w:p>
+      <w:pPr>
+        <w:pStyle w:val="ListParagraph"/>
+        <w:numPr>
+          <w:ilvl w:val="0"/>
+          <w:numId w:val="1"/>
+        </w:numPr>
+      </w:pPr>
+      <w:r>
+        <w:t>UMI – synth_preprocessing_</w:t>
+      </w:r>
+      <w:r>
+        <w:rPr>
+          <w:iCs/>
+        </w:rPr>
+        <w:t>and_UMI_length</w:t>
+      </w:r>
+      <w:r>
+        <w:rPr>
+          <w:iCs/>
+        </w:rPr>
+        <w:t>.Rmd</w:t>
       </w:r>
     </w:p>
     <w:p/>
@@ -1149,6 +1226,17 @@
       <w:contextualSpacing/>
     </w:pPr>
   </w:style>
+  <w:style w:type="character" w:styleId="Emphasis">
+    <w:name w:val="Emphasis"/>
+    <w:basedOn w:val="DefaultParagraphFont"/>
+    <w:uiPriority w:val="20"/>
+    <w:qFormat/>
+    <w:rsid w:val="00FD73A1"/>
+    <w:rPr>
+      <w:i/>
+      <w:iCs/>
+    </w:rPr>
+  </w:style>
 </w:styles>
 </file>
 

</xml_diff>

<commit_message>
adding extra files and simplifying miRNA detection code for venn diagram
</commit_message>
<xml_diff>
--- a/File_Key_for_kit_comparison.docx
+++ b/File_Key_for_kit_comparison.docx
@@ -151,142 +151,157 @@
         </w:numPr>
       </w:pPr>
       <w:r>
-        <w:t>KitVenndiagram_may22_1batch</w:t>
-      </w:r>
-    </w:p>
-    <w:p>
-      <w:pPr>
-        <w:pStyle w:val="ListParagraph"/>
-        <w:numPr>
-          <w:ilvl w:val="2"/>
-          <w:numId w:val="1"/>
-        </w:numPr>
-      </w:pPr>
-      <w:r>
-        <w:t xml:space="preserve"> – seq logo for unique sequences for each kit</w:t>
-      </w:r>
-      <w:r>
-        <w:t xml:space="preserve"> </w:t>
-      </w:r>
-    </w:p>
-    <w:p>
-      <w:pPr>
-        <w:pStyle w:val="ListParagraph"/>
-        <w:numPr>
-          <w:ilvl w:val="2"/>
-          <w:numId w:val="1"/>
-        </w:numPr>
-      </w:pPr>
-      <w:r>
-        <w:t xml:space="preserve"> across starting amount</w:t>
-      </w:r>
-      <w:r>
-        <w:t xml:space="preserve"> This has the inconsistency plot!!!</w:t>
-      </w:r>
-    </w:p>
-    <w:p>
-      <w:pPr>
-        <w:pStyle w:val="ListParagraph"/>
-        <w:numPr>
-          <w:ilvl w:val="1"/>
-          <w:numId w:val="1"/>
-        </w:numPr>
-      </w:pPr>
-      <w:r>
-        <w:t>IsomiR_analysis_new_data</w:t>
-      </w:r>
-      <w:r>
-        <w:t>June</w:t>
-      </w:r>
-      <w:r>
-        <w:t>.Rmd – has the isomiR detection plot</w:t>
-      </w:r>
-    </w:p>
-    <w:p>
-      <w:r>
-        <w:t>Starting amount script… listed just below has code for venn diagrams</w:t>
-      </w:r>
-      <w:r>
-        <w:t xml:space="preserve"> of each starting amount</w:t>
-      </w:r>
-    </w:p>
-    <w:p>
-      <w:pPr>
-        <w:pStyle w:val="ListParagraph"/>
-        <w:ind w:left="1440"/>
-      </w:pPr>
-    </w:p>
-    <w:p>
-      <w:pPr>
-        <w:pStyle w:val="ListParagraph"/>
-        <w:numPr>
-          <w:ilvl w:val="0"/>
-          <w:numId w:val="1"/>
-        </w:numPr>
-      </w:pPr>
-      <w:r>
-        <w:t>Starting Amount</w:t>
-      </w:r>
-      <w:r>
-        <w:t xml:space="preserve"> – Starting_amt_May22_laptop.Rmd</w:t>
-      </w:r>
-    </w:p>
-    <w:p>
-      <w:pPr>
-        <w:pStyle w:val="ListParagraph"/>
-        <w:numPr>
-          <w:ilvl w:val="1"/>
-          <w:numId w:val="1"/>
-        </w:numPr>
-      </w:pPr>
-      <w:r>
-        <w:t>Pheno&lt;- read.table(here("Brain_samples_missingClontech_batch2/Pheno_2.csv"), header = T, sep = ",")</w:t>
-      </w:r>
-    </w:p>
-    <w:p>
-      <w:pPr>
-        <w:pStyle w:val="ListParagraph"/>
-        <w:numPr>
-          <w:ilvl w:val="1"/>
-          <w:numId w:val="1"/>
-        </w:numPr>
-      </w:pPr>
-      <w:r>
-        <w:t>miR_counts &lt;- read.table(here("Brain_samples_missingClontech_batch2/miR.Counts.csv"),header = T, sep = ",")</w:t>
-      </w:r>
-    </w:p>
-    <w:p>
-      <w:pPr>
-        <w:ind w:left="1080"/>
-      </w:pPr>
-      <w:r>
-        <w:t>Does this have within batch consistency ???</w:t>
-      </w:r>
-    </w:p>
-    <w:p>
-      <w:pPr>
-        <w:pStyle w:val="ListParagraph"/>
-        <w:numPr>
-          <w:ilvl w:val="0"/>
-          <w:numId w:val="1"/>
-        </w:numPr>
-      </w:pPr>
-      <w:r>
-        <w:t xml:space="preserve">Consistency across batch and within batch– </w:t>
-      </w:r>
-      <w:r>
-        <w:t>StandardDeviation</w:t>
-      </w:r>
-      <w:r>
-        <w:t>1000kg</w:t>
-      </w:r>
-      <w:r>
-        <w:t>_type3.Rmd</w:t>
+        <w:t>miR</w:t>
       </w:r>
       <w:bookmarkStart w:id="0" w:name="_GoBack"/>
       <w:bookmarkEnd w:id="0"/>
       <w:r>
-        <w:t xml:space="preserve"> and Starting_amt_May22_laptop.Rmd</w:t>
+        <w:t>NA_detection_June.Rmd</w:t>
+      </w:r>
+    </w:p>
+    <w:p>
+      <w:pPr>
+        <w:pStyle w:val="ListParagraph"/>
+        <w:numPr>
+          <w:ilvl w:val="2"/>
+          <w:numId w:val="1"/>
+        </w:numPr>
+      </w:pPr>
+      <w:r>
+        <w:t xml:space="preserve"> – seq logo for unique sequences for each kit</w:t>
+      </w:r>
+      <w:r>
+        <w:t xml:space="preserve"> </w:t>
+      </w:r>
+    </w:p>
+    <w:p>
+      <w:pPr>
+        <w:pStyle w:val="ListParagraph"/>
+        <w:numPr>
+          <w:ilvl w:val="2"/>
+          <w:numId w:val="1"/>
+        </w:numPr>
+      </w:pPr>
+      <w:r>
+        <w:t xml:space="preserve"> across starting amount</w:t>
+      </w:r>
+      <w:r>
+        <w:t xml:space="preserve"> This has the inconsistency plot!!!</w:t>
+      </w:r>
+    </w:p>
+    <w:p>
+      <w:pPr>
+        <w:pStyle w:val="ListParagraph"/>
+        <w:numPr>
+          <w:ilvl w:val="1"/>
+          <w:numId w:val="1"/>
+        </w:numPr>
+      </w:pPr>
+      <w:r>
+        <w:t>IsomiR_analysis_new_data</w:t>
+      </w:r>
+      <w:r>
+        <w:t>June</w:t>
+      </w:r>
+      <w:r>
+        <w:t>.Rmd – has the isomiR detection plot</w:t>
+      </w:r>
+    </w:p>
+    <w:p>
+      <w:r>
+        <w:t>Starting amount script… listed just below has code for venn diagrams</w:t>
+      </w:r>
+      <w:r>
+        <w:t xml:space="preserve"> of each starting amount</w:t>
+      </w:r>
+    </w:p>
+    <w:p>
+      <w:pPr>
+        <w:pStyle w:val="ListParagraph"/>
+        <w:ind w:left="1440"/>
+      </w:pPr>
+    </w:p>
+    <w:p>
+      <w:pPr>
+        <w:pStyle w:val="ListParagraph"/>
+        <w:numPr>
+          <w:ilvl w:val="0"/>
+          <w:numId w:val="1"/>
+        </w:numPr>
+      </w:pPr>
+      <w:r>
+        <w:t>Starting Amount</w:t>
+      </w:r>
+      <w:r>
+        <w:t xml:space="preserve"> – Starting_amt_</w:t>
+      </w:r>
+      <w:r>
+        <w:t>June</w:t>
+      </w:r>
+      <w:r>
+        <w:t>.Rmd</w:t>
+      </w:r>
+    </w:p>
+    <w:p>
+      <w:pPr>
+        <w:pStyle w:val="ListParagraph"/>
+        <w:numPr>
+          <w:ilvl w:val="1"/>
+          <w:numId w:val="1"/>
+        </w:numPr>
+      </w:pPr>
+      <w:r>
+        <w:t>Pheno&lt;- read.table(here("Brain_samples_missingClontech_batch2/Pheno_2.csv"), header = T, sep = ",")</w:t>
+      </w:r>
+    </w:p>
+    <w:p>
+      <w:pPr>
+        <w:pStyle w:val="ListParagraph"/>
+        <w:numPr>
+          <w:ilvl w:val="1"/>
+          <w:numId w:val="1"/>
+        </w:numPr>
+      </w:pPr>
+      <w:r>
+        <w:t>miR_counts &lt;- read.table(here("Brain_samples_missingClontech_batch2/miR.Counts.csv"),header = T, sep = ",")</w:t>
+      </w:r>
+    </w:p>
+    <w:p>
+      <w:pPr>
+        <w:ind w:left="1080"/>
+      </w:pPr>
+      <w:r>
+        <w:t>Does this have within batch consistency ???</w:t>
+      </w:r>
+    </w:p>
+    <w:p>
+      <w:pPr>
+        <w:pStyle w:val="ListParagraph"/>
+        <w:numPr>
+          <w:ilvl w:val="0"/>
+          <w:numId w:val="1"/>
+        </w:numPr>
+      </w:pPr>
+      <w:r>
+        <w:t xml:space="preserve">Consistency across batch and within batch– </w:t>
+      </w:r>
+      <w:r>
+        <w:t>StandardDeviation</w:t>
+      </w:r>
+      <w:r>
+        <w:t>1000kg</w:t>
+      </w:r>
+      <w:r>
+        <w:t>_type3.Rmd</w:t>
+      </w:r>
+      <w:r>
+        <w:t xml:space="preserve"> and Starting_amt_</w:t>
+      </w:r>
+      <w:r>
+        <w:t>June</w:t>
+      </w:r>
+      <w:r>
+        <w:t>.Rmd</w:t>
       </w:r>
     </w:p>
     <w:p>

</xml_diff>